<commit_message>
Changes in naming of csv files
</commit_message>
<xml_diff>
--- a/Report_Stelmaszek_11942491_Ferrand_11942895_Logi_11942485.docx
+++ b/Report_Stelmaszek_11942491_Ferrand_11942895_Logi_11942485.docx
@@ -809,7 +809,90 @@
           <w:szCs w:val="24"/>
           <w:lang w:val="en-GB"/>
         </w:rPr>
-        <w:t xml:space="preserve"> our set of data. The second function is used to get all the links of the articles and the relative information. We have used this function for both the speeches and the press releases. The amount of press releases articles is higher than the speeches (3624 vs 809). At the end of the download we have inserted all the data inside two different dataframes and saved them to CSV (“all_pressreleases” and “all_speaches”). </w:t>
+        <w:t xml:space="preserve"> our set of data. The second function is used to get all the links of the articles and the relative information. We have used this function for both the speeches and the press releases. The amount of press releases articles is higher than the speeches (3624 vs 809). At the end of the download we have inserted all the data inside two different datafra</w:t>
+      </w:r>
+      <w:r>
+        <w:rPr>
+          <w:rFonts w:ascii="Times New Roman" w:hAnsi="Times New Roman" w:cs="Times New Roman"/>
+          <w:sz w:val="24"/>
+          <w:szCs w:val="24"/>
+          <w:lang w:val="en-GB"/>
+        </w:rPr>
+        <w:t>mes and saved them to CSV (“</w:t>
+      </w:r>
+      <w:r>
+        <w:rPr>
+          <w:rFonts w:ascii="Times New Roman" w:hAnsi="Times New Roman" w:cs="Times New Roman"/>
+          <w:sz w:val="24"/>
+          <w:szCs w:val="24"/>
+          <w:lang w:val="en-GB"/>
+        </w:rPr>
+        <w:t>pressreleases</w:t>
+      </w:r>
+      <w:r>
+        <w:rPr>
+          <w:rFonts w:ascii="Times New Roman" w:hAnsi="Times New Roman" w:cs="Times New Roman"/>
+          <w:sz w:val="24"/>
+          <w:szCs w:val="24"/>
+          <w:lang w:val="en-GB"/>
+        </w:rPr>
+        <w:t>_all</w:t>
+      </w:r>
+      <w:r>
+        <w:rPr>
+          <w:rFonts w:ascii="Times New Roman" w:hAnsi="Times New Roman" w:cs="Times New Roman"/>
+          <w:sz w:val="24"/>
+          <w:szCs w:val="24"/>
+          <w:lang w:val="en-GB"/>
+        </w:rPr>
+        <w:t xml:space="preserve">” and </w:t>
+      </w:r>
+      <w:r>
+        <w:rPr>
+          <w:rFonts w:ascii="Times New Roman" w:hAnsi="Times New Roman" w:cs="Times New Roman"/>
+          <w:sz w:val="24"/>
+          <w:szCs w:val="24"/>
+          <w:lang w:val="en-GB"/>
+        </w:rPr>
+        <w:t>“</w:t>
+      </w:r>
+      <w:bookmarkStart w:id="0" w:name="_GoBack"/>
+      <w:bookmarkEnd w:id="0"/>
+      <w:r>
+        <w:rPr>
+          <w:rFonts w:ascii="Times New Roman" w:hAnsi="Times New Roman" w:cs="Times New Roman"/>
+          <w:sz w:val="24"/>
+          <w:szCs w:val="24"/>
+          <w:lang w:val="en-GB"/>
+        </w:rPr>
+        <w:t>spee</w:t>
+      </w:r>
+      <w:r>
+        <w:rPr>
+          <w:rFonts w:ascii="Times New Roman" w:hAnsi="Times New Roman" w:cs="Times New Roman"/>
+          <w:sz w:val="24"/>
+          <w:szCs w:val="24"/>
+          <w:lang w:val="en-GB"/>
+        </w:rPr>
+        <w:t>ches</w:t>
+      </w:r>
+      <w:r>
+        <w:rPr>
+          <w:rFonts w:ascii="Times New Roman" w:hAnsi="Times New Roman" w:cs="Times New Roman"/>
+          <w:sz w:val="24"/>
+          <w:szCs w:val="24"/>
+          <w:lang w:val="en-GB"/>
+        </w:rPr>
+        <w:t>_all</w:t>
+      </w:r>
+      <w:r>
+        <w:rPr>
+          <w:rFonts w:ascii="Times New Roman" w:hAnsi="Times New Roman" w:cs="Times New Roman"/>
+          <w:sz w:val="24"/>
+          <w:szCs w:val="24"/>
+          <w:lang w:val="en-GB"/>
+        </w:rPr>
+        <w:t xml:space="preserve">”). </w:t>
       </w:r>
     </w:p>
     <w:p>
@@ -1871,8 +1954,6 @@
         </w:rPr>
         <w:t xml:space="preserve">i.g. </w:t>
       </w:r>
-      <w:bookmarkStart w:id="0" w:name="_GoBack"/>
-      <w:bookmarkEnd w:id="0"/>
       <w:r>
         <w:rPr>
           <w:rFonts w:ascii="Times New Roman" w:hAnsi="Times New Roman" w:cs="Times New Roman"/>
@@ -5208,7 +5289,7 @@
   <a:extraClrSchemeLst/>
   <a:extLst>
     <a:ext uri="{05A4C25C-085E-4340-85A3-A5531E510DB2}">
-      <thm15:themeFamily xmlns:thm15="http://schemas.microsoft.com/office/thememl/2012/main" xmlns="" name="Office Theme" id="{62F939B6-93AF-4DB8-9C6B-D6C7DFDC589F}" vid="{4A3C46E8-61CC-4603-A589-7422A47A8E4A}"/>
+      <thm15:themeFamily xmlns="" xmlns:thm15="http://schemas.microsoft.com/office/thememl/2012/main" name="Office Theme" id="{62F939B6-93AF-4DB8-9C6B-D6C7DFDC589F}" vid="{4A3C46E8-61CC-4603-A589-7422A47A8E4A}"/>
     </a:ext>
   </a:extLst>
 </a:theme>

</xml_diff>